<commit_message>
better font + animation SVG
</commit_message>
<xml_diff>
--- a/EVANGELION.docx
+++ b/EVANGELION.docx
@@ -5,7 +5,7 @@
     <w:p>
       <w:pPr>
         <w:rPr>
-          <w:rFonts w:ascii="LLRZVF+RodinPro-DB" w:hAnsi="LLRZVF+RodinPro-DB"/>
+          <w:rFonts w:ascii="VTDHFL+MatissePro-B" w:hAnsi="VTDHFL+MatissePro-B"/>
           <w:b/>
           <w:bCs/>
           <w:sz w:val="144"/>
@@ -14,7 +14,7 @@
       </w:pPr>
       <w:r>
         <w:rPr>
-          <w:rFonts w:ascii="LLRZVF+RodinPro-DB" w:hAnsi="LLRZVF+RodinPro-DB"/>
+          <w:rFonts w:ascii="VTDHFL+MatissePro-B" w:hAnsi="VTDHFL+MatissePro-B"/>
           <w:b/>
           <w:bCs/>
           <w:sz w:val="144"/>
@@ -26,7 +26,7 @@
     <w:p>
       <w:pPr>
         <w:rPr>
-          <w:rFonts w:ascii="Cambria" w:hAnsi="Cambria"/>
+          <w:rFonts w:ascii="VTDHFL+MatissePro-B" w:hAnsi="VTDHFL+MatissePro-B"/>
           <w:b/>
           <w:bCs/>
           <w:sz w:val="36"/>
@@ -35,7 +35,7 @@
       </w:pPr>
       <w:r>
         <w:rPr>
-          <w:rFonts w:ascii="Cambria" w:hAnsi="Cambria"/>
+          <w:rFonts w:ascii="VTDHFL+MatissePro-B" w:hAnsi="VTDHFL+MatissePro-B"/>
           <w:b/>
           <w:bCs/>
           <w:sz w:val="36"/>
@@ -47,7 +47,7 @@
     <w:p>
       <w:pPr>
         <w:rPr>
-          <w:rFonts w:ascii="Cambria" w:hAnsi="Cambria"/>
+          <w:rFonts w:ascii="VTDHFL+MatissePro-B" w:hAnsi="VTDHFL+MatissePro-B"/>
           <w:b/>
           <w:bCs/>
           <w:sz w:val="36"/>
@@ -56,7 +56,7 @@
       </w:pPr>
       <w:r>
         <w:rPr>
-          <w:rFonts w:ascii="Cambria" w:hAnsi="Cambria"/>
+          <w:rFonts w:ascii="VTDHFL+MatissePro-B" w:hAnsi="VTDHFL+MatissePro-B"/>
           <w:b/>
           <w:bCs/>
           <w:sz w:val="36"/>
@@ -68,7 +68,7 @@
     <w:p>
       <w:pPr>
         <w:rPr>
-          <w:rFonts w:ascii="Cambria" w:hAnsi="Cambria"/>
+          <w:rFonts w:ascii="VTDHFL+MatissePro-B" w:hAnsi="VTDHFL+MatissePro-B"/>
           <w:b/>
           <w:bCs/>
           <w:sz w:val="36"/>
@@ -77,7 +77,7 @@
       </w:pPr>
       <w:r>
         <w:rPr>
-          <w:rFonts w:ascii="Cambria" w:hAnsi="Cambria"/>
+          <w:rFonts w:ascii="VTDHFL+MatissePro-B" w:hAnsi="VTDHFL+MatissePro-B"/>
           <w:b/>
           <w:bCs/>
           <w:sz w:val="36"/>
@@ -89,7 +89,7 @@
     <w:p>
       <w:pPr>
         <w:rPr>
-          <w:rFonts w:ascii="Cambria" w:hAnsi="Cambria"/>
+          <w:rFonts w:ascii="VTDHFL+MatissePro-B" w:hAnsi="VTDHFL+MatissePro-B"/>
           <w:b/>
           <w:bCs/>
           <w:sz w:val="36"/>
@@ -98,7 +98,7 @@
       </w:pPr>
       <w:r>
         <w:rPr>
-          <w:rFonts w:ascii="Cambria" w:hAnsi="Cambria"/>
+          <w:rFonts w:ascii="VTDHFL+MatissePro-B" w:hAnsi="VTDHFL+MatissePro-B"/>
           <w:b/>
           <w:bCs/>
           <w:sz w:val="36"/>
@@ -110,7 +110,7 @@
     <w:p>
       <w:pPr>
         <w:rPr>
-          <w:rFonts w:ascii="Cambria" w:hAnsi="Cambria"/>
+          <w:rFonts w:ascii="VTDHFL+MatissePro-B" w:hAnsi="VTDHFL+MatissePro-B"/>
           <w:b/>
           <w:bCs/>
           <w:sz w:val="36"/>
@@ -119,13 +119,33 @@
       </w:pPr>
       <w:r>
         <w:rPr>
-          <w:rFonts w:ascii="Cambria" w:hAnsi="Cambria"/>
-          <w:b/>
-          <w:bCs/>
-          <w:sz w:val="36"/>
-          <w:szCs w:val="36"/>
-        </w:rPr>
-        <w:t>Sérer le tout</w:t>
+          <w:rFonts w:ascii="VTDHFL+MatissePro-B" w:hAnsi="VTDHFL+MatissePro-B"/>
+          <w:b/>
+          <w:bCs/>
+          <w:sz w:val="36"/>
+          <w:szCs w:val="36"/>
+        </w:rPr>
+        <w:t>S</w:t>
+      </w:r>
+      <w:r>
+        <w:rPr>
+          <w:rFonts w:ascii="Cambria" w:hAnsi="Cambria" w:cs="Cambria"/>
+          <w:b/>
+          <w:bCs/>
+          <w:sz w:val="36"/>
+          <w:szCs w:val="36"/>
+        </w:rPr>
+        <w:t>é</w:t>
+      </w:r>
+      <w:r>
+        <w:rPr>
+          <w:rFonts w:ascii="VTDHFL+MatissePro-B" w:hAnsi="VTDHFL+MatissePro-B"/>
+          <w:b/>
+          <w:bCs/>
+          <w:sz w:val="36"/>
+          <w:szCs w:val="36"/>
+        </w:rPr>
+        <w:t>rer le tout</w:t>
       </w:r>
     </w:p>
     <w:sectPr>

</xml_diff>